<commit_message>
Automatização de funções e formatação do template
- Criação do campo tema no front-end
- Atualização dos nomes de alunos e disciplinas nas listas suspensas do front-end
- Automatização da data inserida
- Automatização do ano escolar dos alunos (por enquanto é um vetor, depois será um DB)
</commit_message>
<xml_diff>
--- a/files/output.docx
+++ b/files/output.docx
@@ -7,27 +7,799 @@
         <w:tabs>
           <w:tab w:val="left" w:pos="7755"/>
         </w:tabs>
-        <w:ind w:left="142"/>
-        <w:rPr>
-          <w:sz w:val="16"/>
-          <w:szCs w:val="16"/>
-        </w:rPr>
-      </w:pPr>
-    </w:p>
-    <w:p>
-      <w:pPr>
-        <w:tabs>
-          <w:tab w:val="left" w:pos="7755"/>
-        </w:tabs>
-        <w:spacing w:after="0" w:line="240" w:lineRule="auto"/>
-        <w:ind w:left="142"/>
-        <w:jc w:val="both"/>
-      </w:pPr>
-      <w:r>
-        <w:t xml:space="preserve">ada marques</w:t>
-      </w:r>
-      <w:r>
-        <w:tab/>
+        <w:spacing w:after="0" w:line="240" w:lineRule="auto"/>
+        <w:ind w:left="284"/>
+        <w:jc w:val="both"/>
+      </w:pPr>
+    </w:p>
+    <w:p>
+      <w:pPr>
+        <w:tabs>
+          <w:tab w:val="left" w:pos="7755"/>
+        </w:tabs>
+        <w:spacing w:after="0" w:line="240" w:lineRule="auto"/>
+        <w:ind w:left="284"/>
+        <w:jc w:val="both"/>
+      </w:pPr>
+      <w:r>
+        <w:t/>
+      </w:r>
+    </w:p>
+    <w:p>
+      <w:pPr>
+        <w:tabs>
+          <w:tab w:val="left" w:pos="7755"/>
+        </w:tabs>
+        <w:spacing w:after="0" w:line="240" w:lineRule="auto"/>
+        <w:ind w:left="284"/>
+        <w:jc w:val="both"/>
+      </w:pPr>
+      <w:r>
+        <w:t xml:space="preserve">A Região Sul do Brasil é composta pelos estados do Paraná, Santa Catarina e Rio Grande do Sul, e possui características geográficas, climáticas e culturais que a distinguem das demais regiões do país.
+</w:t>
+      </w:r>
+      <w:proofErr w:type="spellStart"/>
+      <w:r>
+        <w:t/>
+      </w:r>
+      <w:proofErr w:type="spellEnd"/>
+      <w:r>
+        <w:t/>
+      </w:r>
+    </w:p>
+    <w:p>
+      <w:pPr>
+        <w:tabs>
+          <w:tab w:val="left" w:pos="7755"/>
+        </w:tabs>
+        <w:spacing w:after="0" w:line="240" w:lineRule="auto"/>
+        <w:ind w:left="284"/>
+        <w:jc w:val="both"/>
+      </w:pPr>
+      <w:r>
+        <w:t/>
+      </w:r>
+    </w:p>
+    <w:p>
+      <w:pPr>
+        <w:tabs>
+          <w:tab w:val="left" w:pos="7755"/>
+        </w:tabs>
+        <w:spacing w:after="0" w:line="240" w:lineRule="auto"/>
+        <w:ind w:left="284"/>
+        <w:jc w:val="both"/>
+      </w:pPr>
+      <w:r>
+        <w:t xml:space="preserve">
+</w:t>
+      </w:r>
+      <w:proofErr w:type="spellStart"/>
+      <w:r>
+        <w:t/>
+      </w:r>
+      <w:proofErr w:type="spellEnd"/>
+      <w:r>
+        <w:t/>
+      </w:r>
+    </w:p>
+    <w:p>
+      <w:pPr>
+        <w:tabs>
+          <w:tab w:val="left" w:pos="7755"/>
+        </w:tabs>
+        <w:spacing w:after="0" w:line="240" w:lineRule="auto"/>
+        <w:ind w:left="284"/>
+        <w:jc w:val="both"/>
+      </w:pPr>
+      <w:r>
+        <w:t/>
+      </w:r>
+    </w:p>
+    <w:p>
+      <w:pPr>
+        <w:tabs>
+          <w:tab w:val="left" w:pos="7755"/>
+        </w:tabs>
+        <w:spacing w:after="0" w:line="240" w:lineRule="auto"/>
+        <w:ind w:left="284"/>
+        <w:jc w:val="both"/>
+      </w:pPr>
+      <w:r>
+        <w:t xml:space="preserve">* Clima
+</w:t>
+      </w:r>
+      <w:proofErr w:type="spellStart"/>
+      <w:r>
+        <w:t/>
+      </w:r>
+      <w:proofErr w:type="spellEnd"/>
+      <w:r>
+        <w:t/>
+      </w:r>
+    </w:p>
+    <w:p>
+      <w:pPr>
+        <w:tabs>
+          <w:tab w:val="left" w:pos="7755"/>
+        </w:tabs>
+        <w:spacing w:after="0" w:line="240" w:lineRule="auto"/>
+        <w:ind w:left="284"/>
+        <w:jc w:val="both"/>
+      </w:pPr>
+      <w:r>
+        <w:t/>
+      </w:r>
+    </w:p>
+    <w:p>
+      <w:pPr>
+        <w:tabs>
+          <w:tab w:val="left" w:pos="7755"/>
+        </w:tabs>
+        <w:spacing w:after="0" w:line="240" w:lineRule="auto"/>
+        <w:ind w:left="284"/>
+        <w:jc w:val="both"/>
+      </w:pPr>
+      <w:r>
+        <w:t xml:space="preserve">O clima da Região Sul é predominantemente subtropical, com quatro estações bem definidas. Os invernos podem ser rigorosos, especialmente nas áreas serranas, onde há geadas e até neve, o que é raro em outras partes do Brasil. Os verões tendem a ser quentes, mas com chuvas distribuídas ao longo do ano. O estado do Paraná possui áreas de clima tropical, mais quentes, especialmente no norte do estado.
+</w:t>
+      </w:r>
+      <w:proofErr w:type="spellStart"/>
+      <w:r>
+        <w:t/>
+      </w:r>
+      <w:proofErr w:type="spellEnd"/>
+      <w:r>
+        <w:t/>
+      </w:r>
+    </w:p>
+    <w:p>
+      <w:pPr>
+        <w:tabs>
+          <w:tab w:val="left" w:pos="7755"/>
+        </w:tabs>
+        <w:spacing w:after="0" w:line="240" w:lineRule="auto"/>
+        <w:ind w:left="284"/>
+        <w:jc w:val="both"/>
+      </w:pPr>
+      <w:r>
+        <w:t/>
+      </w:r>
+    </w:p>
+    <w:p>
+      <w:pPr>
+        <w:tabs>
+          <w:tab w:val="left" w:pos="7755"/>
+        </w:tabs>
+        <w:spacing w:after="0" w:line="240" w:lineRule="auto"/>
+        <w:ind w:left="284"/>
+        <w:jc w:val="both"/>
+      </w:pPr>
+      <w:r>
+        <w:t xml:space="preserve">
+</w:t>
+      </w:r>
+      <w:proofErr w:type="spellStart"/>
+      <w:r>
+        <w:t/>
+      </w:r>
+      <w:proofErr w:type="spellEnd"/>
+      <w:r>
+        <w:t/>
+      </w:r>
+    </w:p>
+    <w:p>
+      <w:pPr>
+        <w:tabs>
+          <w:tab w:val="left" w:pos="7755"/>
+        </w:tabs>
+        <w:spacing w:after="0" w:line="240" w:lineRule="auto"/>
+        <w:ind w:left="284"/>
+        <w:jc w:val="both"/>
+      </w:pPr>
+      <w:r>
+        <w:t/>
+      </w:r>
+    </w:p>
+    <w:p>
+      <w:pPr>
+        <w:tabs>
+          <w:tab w:val="left" w:pos="7755"/>
+        </w:tabs>
+        <w:spacing w:after="0" w:line="240" w:lineRule="auto"/>
+        <w:ind w:left="284"/>
+        <w:jc w:val="both"/>
+      </w:pPr>
+      <w:r>
+        <w:t xml:space="preserve">* Relevo
+</w:t>
+      </w:r>
+      <w:proofErr w:type="spellStart"/>
+      <w:r>
+        <w:t/>
+      </w:r>
+      <w:proofErr w:type="spellEnd"/>
+      <w:r>
+        <w:t/>
+      </w:r>
+    </w:p>
+    <w:p>
+      <w:pPr>
+        <w:tabs>
+          <w:tab w:val="left" w:pos="7755"/>
+        </w:tabs>
+        <w:spacing w:after="0" w:line="240" w:lineRule="auto"/>
+        <w:ind w:left="284"/>
+        <w:jc w:val="both"/>
+      </w:pPr>
+      <w:r>
+        <w:t/>
+      </w:r>
+    </w:p>
+    <w:p>
+      <w:pPr>
+        <w:tabs>
+          <w:tab w:val="left" w:pos="7755"/>
+        </w:tabs>
+        <w:spacing w:after="0" w:line="240" w:lineRule="auto"/>
+        <w:ind w:left="284"/>
+        <w:jc w:val="both"/>
+      </w:pPr>
+      <w:r>
+        <w:t xml:space="preserve">O relevo da Região Sul é bastante variado. O litoral é caracterizado por planícies e planaltos costeiros, enquanto o interior é marcado por planaltos, serras e depressões. A Serra do Mar e a Serra Geral são cadeias montanhosas importantes que se estendem pela região, proporcionando uma topografia acidentada em várias áreas. A parte oeste dos estados é mais plana, com grandes extensões de campos.
+</w:t>
+      </w:r>
+      <w:proofErr w:type="spellStart"/>
+      <w:r>
+        <w:t/>
+      </w:r>
+      <w:proofErr w:type="spellEnd"/>
+      <w:r>
+        <w:t/>
+      </w:r>
+    </w:p>
+    <w:p>
+      <w:pPr>
+        <w:tabs>
+          <w:tab w:val="left" w:pos="7755"/>
+        </w:tabs>
+        <w:spacing w:after="0" w:line="240" w:lineRule="auto"/>
+        <w:ind w:left="284"/>
+        <w:jc w:val="both"/>
+      </w:pPr>
+      <w:r>
+        <w:t/>
+      </w:r>
+    </w:p>
+    <w:p>
+      <w:pPr>
+        <w:tabs>
+          <w:tab w:val="left" w:pos="7755"/>
+        </w:tabs>
+        <w:spacing w:after="0" w:line="240" w:lineRule="auto"/>
+        <w:ind w:left="284"/>
+        <w:jc w:val="both"/>
+      </w:pPr>
+      <w:r>
+        <w:t xml:space="preserve">
+</w:t>
+      </w:r>
+      <w:proofErr w:type="spellStart"/>
+      <w:r>
+        <w:t/>
+      </w:r>
+      <w:proofErr w:type="spellEnd"/>
+      <w:r>
+        <w:t/>
+      </w:r>
+    </w:p>
+    <w:p>
+      <w:pPr>
+        <w:tabs>
+          <w:tab w:val="left" w:pos="7755"/>
+        </w:tabs>
+        <w:spacing w:after="0" w:line="240" w:lineRule="auto"/>
+        <w:ind w:left="284"/>
+        <w:jc w:val="both"/>
+      </w:pPr>
+      <w:r>
+        <w:t/>
+      </w:r>
+    </w:p>
+    <w:p>
+      <w:pPr>
+        <w:tabs>
+          <w:tab w:val="left" w:pos="7755"/>
+        </w:tabs>
+        <w:spacing w:after="0" w:line="240" w:lineRule="auto"/>
+        <w:ind w:left="284"/>
+        <w:jc w:val="both"/>
+      </w:pPr>
+      <w:r>
+        <w:t xml:space="preserve">* Hidrografia
+</w:t>
+      </w:r>
+      <w:proofErr w:type="spellStart"/>
+      <w:r>
+        <w:t/>
+      </w:r>
+      <w:proofErr w:type="spellEnd"/>
+      <w:r>
+        <w:t/>
+      </w:r>
+    </w:p>
+    <w:p>
+      <w:pPr>
+        <w:tabs>
+          <w:tab w:val="left" w:pos="7755"/>
+        </w:tabs>
+        <w:spacing w:after="0" w:line="240" w:lineRule="auto"/>
+        <w:ind w:left="284"/>
+        <w:jc w:val="both"/>
+      </w:pPr>
+      <w:r>
+        <w:t/>
+      </w:r>
+    </w:p>
+    <w:p>
+      <w:pPr>
+        <w:tabs>
+          <w:tab w:val="left" w:pos="7755"/>
+        </w:tabs>
+        <w:spacing w:after="0" w:line="240" w:lineRule="auto"/>
+        <w:ind w:left="284"/>
+        <w:jc w:val="both"/>
+      </w:pPr>
+      <w:r>
+        <w:t xml:space="preserve">A hidrografia da Região Sul é rica, sendo cortada por importantes rios, como o Rio Paraná, Rio Iguaçu e Rio Uruguai, que fazem parte das maiores bacias hidrográficas do Brasil. Essas bacias são importantes para o abastecimento de água, geração de energia (como a usina de Itaipu, no Paraná) e navegação. Além disso, a região possui diversas lagoas, como a Lagoa dos Patos, no Rio Grande do Sul, a maior do Brasil.
+</w:t>
+      </w:r>
+      <w:proofErr w:type="spellStart"/>
+      <w:r>
+        <w:t/>
+      </w:r>
+      <w:proofErr w:type="spellEnd"/>
+      <w:r>
+        <w:t/>
+      </w:r>
+    </w:p>
+    <w:p>
+      <w:pPr>
+        <w:tabs>
+          <w:tab w:val="left" w:pos="7755"/>
+        </w:tabs>
+        <w:spacing w:after="0" w:line="240" w:lineRule="auto"/>
+        <w:ind w:left="284"/>
+        <w:jc w:val="both"/>
+      </w:pPr>
+      <w:r>
+        <w:t/>
+      </w:r>
+    </w:p>
+    <w:p>
+      <w:pPr>
+        <w:tabs>
+          <w:tab w:val="left" w:pos="7755"/>
+        </w:tabs>
+        <w:spacing w:after="0" w:line="240" w:lineRule="auto"/>
+        <w:ind w:left="284"/>
+        <w:jc w:val="both"/>
+      </w:pPr>
+      <w:r>
+        <w:t xml:space="preserve">
+</w:t>
+      </w:r>
+      <w:proofErr w:type="spellStart"/>
+      <w:r>
+        <w:t/>
+      </w:r>
+      <w:proofErr w:type="spellEnd"/>
+      <w:r>
+        <w:t/>
+      </w:r>
+    </w:p>
+    <w:p>
+      <w:pPr>
+        <w:tabs>
+          <w:tab w:val="left" w:pos="7755"/>
+        </w:tabs>
+        <w:spacing w:after="0" w:line="240" w:lineRule="auto"/>
+        <w:ind w:left="284"/>
+        <w:jc w:val="both"/>
+      </w:pPr>
+      <w:r>
+        <w:t/>
+      </w:r>
+    </w:p>
+    <w:p>
+      <w:pPr>
+        <w:tabs>
+          <w:tab w:val="left" w:pos="7755"/>
+        </w:tabs>
+        <w:spacing w:after="0" w:line="240" w:lineRule="auto"/>
+        <w:ind w:left="284"/>
+        <w:jc w:val="both"/>
+      </w:pPr>
+      <w:r>
+        <w:t xml:space="preserve">* História e População
+</w:t>
+      </w:r>
+      <w:proofErr w:type="spellStart"/>
+      <w:r>
+        <w:t/>
+      </w:r>
+      <w:proofErr w:type="spellEnd"/>
+      <w:r>
+        <w:t/>
+      </w:r>
+    </w:p>
+    <w:p>
+      <w:pPr>
+        <w:tabs>
+          <w:tab w:val="left" w:pos="7755"/>
+        </w:tabs>
+        <w:spacing w:after="0" w:line="240" w:lineRule="auto"/>
+        <w:ind w:left="284"/>
+        <w:jc w:val="both"/>
+      </w:pPr>
+      <w:r>
+        <w:t/>
+      </w:r>
+    </w:p>
+    <w:p>
+      <w:pPr>
+        <w:tabs>
+          <w:tab w:val="left" w:pos="7755"/>
+        </w:tabs>
+        <w:spacing w:after="0" w:line="240" w:lineRule="auto"/>
+        <w:ind w:left="284"/>
+        <w:jc w:val="both"/>
+      </w:pPr>
+      <w:r>
+        <w:t xml:space="preserve">A colonização da Região Sul começou com as missões jesuíticas no século XVII, especialmente no atual território do Rio Grande do Sul. Mais tarde, no século XIX, a região recebeu um grande número de imigrantes europeus, principalmente alemães, italianos, poloneses e ucranianos, que influenciaram fortemente a cultura, a arquitetura e as tradições locais. A miscigenação entre povos indígenas, africanos e europeus também formou a base populacional da região.
+</w:t>
+      </w:r>
+      <w:proofErr w:type="spellStart"/>
+      <w:r>
+        <w:t/>
+      </w:r>
+      <w:proofErr w:type="spellEnd"/>
+      <w:r>
+        <w:t/>
+      </w:r>
+    </w:p>
+    <w:p>
+      <w:pPr>
+        <w:tabs>
+          <w:tab w:val="left" w:pos="7755"/>
+        </w:tabs>
+        <w:spacing w:after="0" w:line="240" w:lineRule="auto"/>
+        <w:ind w:left="284"/>
+        <w:jc w:val="both"/>
+      </w:pPr>
+      <w:r>
+        <w:t/>
+      </w:r>
+    </w:p>
+    <w:p>
+      <w:pPr>
+        <w:tabs>
+          <w:tab w:val="left" w:pos="7755"/>
+        </w:tabs>
+        <w:spacing w:after="0" w:line="240" w:lineRule="auto"/>
+        <w:ind w:left="284"/>
+        <w:jc w:val="both"/>
+      </w:pPr>
+      <w:r>
+        <w:t xml:space="preserve">
+</w:t>
+      </w:r>
+      <w:proofErr w:type="spellStart"/>
+      <w:r>
+        <w:t/>
+      </w:r>
+      <w:proofErr w:type="spellEnd"/>
+      <w:r>
+        <w:t/>
+      </w:r>
+    </w:p>
+    <w:p>
+      <w:pPr>
+        <w:tabs>
+          <w:tab w:val="left" w:pos="7755"/>
+        </w:tabs>
+        <w:spacing w:after="0" w:line="240" w:lineRule="auto"/>
+        <w:ind w:left="284"/>
+        <w:jc w:val="both"/>
+      </w:pPr>
+      <w:r>
+        <w:t/>
+      </w:r>
+    </w:p>
+    <w:p>
+      <w:pPr>
+        <w:tabs>
+          <w:tab w:val="left" w:pos="7755"/>
+        </w:tabs>
+        <w:spacing w:after="0" w:line="240" w:lineRule="auto"/>
+        <w:ind w:left="284"/>
+        <w:jc w:val="both"/>
+      </w:pPr>
+      <w:r>
+        <w:t xml:space="preserve">Os conflitos de fronteira com países vizinhos, como a Argentina e o Uruguai, moldaram parte da história do Sul, como a Guerra dos Farrapos, um movimento separatista que ocorreu no Rio Grande do Sul no século XIX.
+</w:t>
+      </w:r>
+      <w:proofErr w:type="spellStart"/>
+      <w:r>
+        <w:t/>
+      </w:r>
+      <w:proofErr w:type="spellEnd"/>
+      <w:r>
+        <w:t/>
+      </w:r>
+    </w:p>
+    <w:p>
+      <w:pPr>
+        <w:tabs>
+          <w:tab w:val="left" w:pos="7755"/>
+        </w:tabs>
+        <w:spacing w:after="0" w:line="240" w:lineRule="auto"/>
+        <w:ind w:left="284"/>
+        <w:jc w:val="both"/>
+      </w:pPr>
+      <w:r>
+        <w:t/>
+      </w:r>
+    </w:p>
+    <w:p>
+      <w:pPr>
+        <w:tabs>
+          <w:tab w:val="left" w:pos="7755"/>
+        </w:tabs>
+        <w:spacing w:after="0" w:line="240" w:lineRule="auto"/>
+        <w:ind w:left="284"/>
+        <w:jc w:val="both"/>
+      </w:pPr>
+      <w:r>
+        <w:t xml:space="preserve">
+</w:t>
+      </w:r>
+      <w:proofErr w:type="spellStart"/>
+      <w:r>
+        <w:t/>
+      </w:r>
+      <w:proofErr w:type="spellEnd"/>
+      <w:r>
+        <w:t/>
+      </w:r>
+    </w:p>
+    <w:p>
+      <w:pPr>
+        <w:tabs>
+          <w:tab w:val="left" w:pos="7755"/>
+        </w:tabs>
+        <w:spacing w:after="0" w:line="240" w:lineRule="auto"/>
+        <w:ind w:left="284"/>
+        <w:jc w:val="both"/>
+      </w:pPr>
+      <w:r>
+        <w:t/>
+      </w:r>
+    </w:p>
+    <w:p>
+      <w:pPr>
+        <w:tabs>
+          <w:tab w:val="left" w:pos="7755"/>
+        </w:tabs>
+        <w:spacing w:after="0" w:line="240" w:lineRule="auto"/>
+        <w:ind w:left="284"/>
+        <w:jc w:val="both"/>
+      </w:pPr>
+      <w:r>
+        <w:t xml:space="preserve">* Economia
+</w:t>
+      </w:r>
+      <w:proofErr w:type="spellStart"/>
+      <w:r>
+        <w:t/>
+      </w:r>
+      <w:proofErr w:type="spellEnd"/>
+      <w:r>
+        <w:t/>
+      </w:r>
+    </w:p>
+    <w:p>
+      <w:pPr>
+        <w:tabs>
+          <w:tab w:val="left" w:pos="7755"/>
+        </w:tabs>
+        <w:spacing w:after="0" w:line="240" w:lineRule="auto"/>
+        <w:ind w:left="284"/>
+        <w:jc w:val="both"/>
+      </w:pPr>
+      <w:r>
+        <w:t/>
+      </w:r>
+    </w:p>
+    <w:p>
+      <w:pPr>
+        <w:tabs>
+          <w:tab w:val="left" w:pos="7755"/>
+        </w:tabs>
+        <w:spacing w:after="0" w:line="240" w:lineRule="auto"/>
+        <w:ind w:left="284"/>
+        <w:jc w:val="both"/>
+      </w:pPr>
+      <w:r>
+        <w:t xml:space="preserve">A economia da Região Sul é diversificada e robusta, sendo uma das mais desenvolvidas do país. A agricultura é um dos pilares econômicos, com destaque para a produção de soja, milho, trigo, uva (na serra gaúcha) e tabaco. A pecuária, especialmente de bovinos e suínos, é significativa, assim como a indústria de alimentos.
+</w:t>
+      </w:r>
+      <w:proofErr w:type="spellStart"/>
+      <w:r>
+        <w:t/>
+      </w:r>
+      <w:proofErr w:type="spellEnd"/>
+      <w:r>
+        <w:t/>
+      </w:r>
+    </w:p>
+    <w:p>
+      <w:pPr>
+        <w:tabs>
+          <w:tab w:val="left" w:pos="7755"/>
+        </w:tabs>
+        <w:spacing w:after="0" w:line="240" w:lineRule="auto"/>
+        <w:ind w:left="284"/>
+        <w:jc w:val="both"/>
+      </w:pPr>
+      <w:r>
+        <w:t/>
+      </w:r>
+    </w:p>
+    <w:p>
+      <w:pPr>
+        <w:tabs>
+          <w:tab w:val="left" w:pos="7755"/>
+        </w:tabs>
+        <w:spacing w:after="0" w:line="240" w:lineRule="auto"/>
+        <w:ind w:left="284"/>
+        <w:jc w:val="both"/>
+      </w:pPr>
+      <w:r>
+        <w:t xml:space="preserve">
+</w:t>
+      </w:r>
+      <w:proofErr w:type="spellStart"/>
+      <w:r>
+        <w:t/>
+      </w:r>
+      <w:proofErr w:type="spellEnd"/>
+      <w:r>
+        <w:t/>
+      </w:r>
+    </w:p>
+    <w:p>
+      <w:pPr>
+        <w:tabs>
+          <w:tab w:val="left" w:pos="7755"/>
+        </w:tabs>
+        <w:spacing w:after="0" w:line="240" w:lineRule="auto"/>
+        <w:ind w:left="284"/>
+        <w:jc w:val="both"/>
+      </w:pPr>
+      <w:r>
+        <w:t/>
+      </w:r>
+    </w:p>
+    <w:p>
+      <w:pPr>
+        <w:tabs>
+          <w:tab w:val="left" w:pos="7755"/>
+        </w:tabs>
+        <w:spacing w:after="0" w:line="240" w:lineRule="auto"/>
+        <w:ind w:left="284"/>
+        <w:jc w:val="both"/>
+      </w:pPr>
+      <w:r>
+        <w:t xml:space="preserve">A indústria também é forte na região, com polos importantes de fabricação de máquinas, têxteis, automóveis e produtos químicos. O setor de serviços, comércio e turismo também tem peso, com destaque para o turismo rural e as festas tradicionais de origem europeia, que atraem visitantes de todo o Brasil.
+</w:t>
+      </w:r>
+      <w:proofErr w:type="spellStart"/>
+      <w:r>
+        <w:t/>
+      </w:r>
+      <w:proofErr w:type="spellEnd"/>
+      <w:r>
+        <w:t/>
+      </w:r>
+    </w:p>
+    <w:p>
+      <w:pPr>
+        <w:tabs>
+          <w:tab w:val="left" w:pos="7755"/>
+        </w:tabs>
+        <w:spacing w:after="0" w:line="240" w:lineRule="auto"/>
+        <w:ind w:left="284"/>
+        <w:jc w:val="both"/>
+      </w:pPr>
+      <w:r>
+        <w:t/>
+      </w:r>
+    </w:p>
+    <w:p>
+      <w:pPr>
+        <w:tabs>
+          <w:tab w:val="left" w:pos="7755"/>
+        </w:tabs>
+        <w:spacing w:after="0" w:line="240" w:lineRule="auto"/>
+        <w:ind w:left="284"/>
+        <w:jc w:val="both"/>
+      </w:pPr>
+      <w:r>
+        <w:t xml:space="preserve">
+</w:t>
+      </w:r>
+      <w:proofErr w:type="spellStart"/>
+      <w:r>
+        <w:t/>
+      </w:r>
+      <w:proofErr w:type="spellEnd"/>
+      <w:r>
+        <w:t/>
+      </w:r>
+    </w:p>
+    <w:p>
+      <w:pPr>
+        <w:tabs>
+          <w:tab w:val="left" w:pos="7755"/>
+        </w:tabs>
+        <w:spacing w:after="0" w:line="240" w:lineRule="auto"/>
+        <w:ind w:left="284"/>
+        <w:jc w:val="both"/>
+      </w:pPr>
+      <w:r>
+        <w:t/>
+      </w:r>
+    </w:p>
+    <w:p>
+      <w:pPr>
+        <w:tabs>
+          <w:tab w:val="left" w:pos="7755"/>
+        </w:tabs>
+        <w:spacing w:after="0" w:line="240" w:lineRule="auto"/>
+        <w:ind w:left="284"/>
+        <w:jc w:val="both"/>
+      </w:pPr>
+      <w:r>
+        <w:t xml:space="preserve">Esses fatores combinados fazem da Região Sul uma das mais ricas e com maior qualidade de vida do país, além de ser conhecida por suas paisagens naturais e clima temperado que a diferencia das demais regiões tropicais do Brasil.</w:t>
+      </w:r>
+      <w:proofErr w:type="spellStart"/>
+      <w:r>
+        <w:t/>
+      </w:r>
+      <w:proofErr w:type="spellEnd"/>
+      <w:r>
+        <w:t/>
+      </w:r>
+    </w:p>
+    <w:p>
+      <w:pPr>
+        <w:tabs>
+          <w:tab w:val="left" w:pos="7755"/>
+        </w:tabs>
+        <w:spacing w:after="0" w:line="240" w:lineRule="auto"/>
+        <w:ind w:left="284"/>
+        <w:jc w:val="both"/>
+      </w:pPr>
+      <w:r>
+        <w:t/>
+      </w:r>
+      <w:proofErr w:type="spellStart"/>
+      <w:r>
+        <w:t/>
+      </w:r>
+      <w:proofErr w:type="spellEnd"/>
+      <w:r>
+        <w:t/>
       </w:r>
     </w:p>
     <w:sectPr>
@@ -37,7 +809,7 @@
       <w:headerReference w:type="first" r:id="rId11"/>
       <w:type w:val="continuous"/>
       <w:pgSz w:w="11906" w:h="16838"/>
-      <w:pgMar w:top="1598" w:right="566" w:bottom="709" w:left="567" w:header="709" w:footer="0" w:gutter="0"/>
+      <w:pgMar w:top="2766" w:right="707" w:bottom="709" w:left="567" w:header="709" w:footer="0" w:gutter="0"/>
       <w:pgBorders w:offsetFrom="page">
         <w:top w:val="single" w:sz="4" w:space="30" w:color="auto"/>
         <w:left w:val="single" w:sz="4" w:space="30" w:color="auto"/>
@@ -187,79 +959,136 @@
 <w:hdr xmlns:wpc="http://schemas.microsoft.com/office/word/2010/wordprocessingCanvas" xmlns:cx="http://schemas.microsoft.com/office/drawing/2014/chartex" xmlns:cx1="http://schemas.microsoft.com/office/drawing/2015/9/8/chartex" xmlns:cx2="http://schemas.microsoft.com/office/drawing/2015/10/21/chartex" xmlns:cx3="http://schemas.microsoft.com/office/drawing/2016/5/9/chartex" xmlns:cx4="http://schemas.microsoft.com/office/drawing/2016/5/10/chartex" xmlns:cx5="http://schemas.microsoft.com/office/drawing/2016/5/11/chartex" xmlns:cx6="http://schemas.microsoft.com/office/drawing/2016/5/12/chartex" xmlns:cx7="http://schemas.microsoft.com/office/drawing/2016/5/13/chartex" xmlns:cx8="http://schemas.microsoft.com/office/drawing/2016/5/14/chartex" xmlns:mc="http://schemas.openxmlformats.org/markup-compatibility/2006" xmlns:aink="http://schemas.microsoft.com/office/drawing/2016/ink" xmlns:am3d="http://schemas.microsoft.com/office/drawing/2017/model3d" xmlns:o="urn:schemas-microsoft-com:office:office" xmlns:oel="http://schemas.microsoft.com/office/2019/extlst" xmlns:r="http://schemas.openxmlformats.org/officeDocument/2006/relationships" xmlns:m="http://schemas.openxmlformats.org/officeDocument/2006/math" xmlns:v="urn:schemas-microsoft-com:vml" xmlns:wp14="http://schemas.microsoft.com/office/word/2010/wordprocessingDrawing" xmlns:wp="http://schemas.openxmlformats.org/drawingml/2006/wordprocessingDrawing" xmlns:w10="urn:schemas-microsoft-com:office:word" xmlns:w="http://schemas.openxmlformats.org/wordprocessingml/2006/main" xmlns:w14="http://schemas.microsoft.com/office/word/2010/wordml" xmlns:w15="http://schemas.microsoft.com/office/word/2012/wordml" xmlns:w16cex="http://schemas.microsoft.com/office/word/2018/wordml/cex" xmlns:w16cid="http://schemas.microsoft.com/office/word/2016/wordml/cid" xmlns:w16="http://schemas.microsoft.com/office/word/2018/wordml" xmlns:w16du="http://schemas.microsoft.com/office/word/2023/wordml/word16du" xmlns:w16sdtdh="http://schemas.microsoft.com/office/word/2020/wordml/sdtdatahash" xmlns:w16se="http://schemas.microsoft.com/office/word/2015/wordml/symex" xmlns:wpg="http://schemas.microsoft.com/office/word/2010/wordprocessingGroup" xmlns:wpi="http://schemas.microsoft.com/office/word/2010/wordprocessingInk" xmlns:wne="http://schemas.microsoft.com/office/word/2006/wordml" xmlns:wps="http://schemas.microsoft.com/office/word/2010/wordprocessingShape" mc:Ignorable="w14 w15 w16se w16cid w16 w16cex w16sdtdh w16du wp14">
   <w:p>
     <w:pPr>
-      <w:spacing w:line="240" w:lineRule="auto"/>
-      <w:ind w:left="284" w:right="141"/>
+      <w:spacing w:after="0" w:line="276" w:lineRule="auto"/>
+      <w:ind w:left="2410" w:right="141"/>
+      <w:rPr>
+        <w:color w:val="FFFFFF" w:themeColor="background1"/>
+      </w:rPr>
     </w:pPr>
     <w:r>
       <w:rPr>
         <w:noProof/>
       </w:rPr>
-      <w:drawing>
-        <wp:anchor distT="0" distB="0" distL="114300" distR="114300" simplePos="0" relativeHeight="251661312" behindDoc="1" locked="0" layoutInCell="1" allowOverlap="1" wp14:anchorId="59B63B99" wp14:editId="70DE1571">
-          <wp:simplePos x="0" y="0"/>
-          <wp:positionH relativeFrom="column">
-            <wp:posOffset>5897245</wp:posOffset>
-          </wp:positionH>
-          <wp:positionV relativeFrom="page">
-            <wp:posOffset>489585</wp:posOffset>
-          </wp:positionV>
-          <wp:extent cx="800735" cy="1031875"/>
-          <wp:effectExtent l="0" t="0" r="0" b="0"/>
-          <wp:wrapTight wrapText="bothSides">
-            <wp:wrapPolygon edited="0">
-              <wp:start x="514" y="0"/>
-              <wp:lineTo x="0" y="17546"/>
-              <wp:lineTo x="0" y="21135"/>
-              <wp:lineTo x="21069" y="21135"/>
-              <wp:lineTo x="21069" y="17546"/>
-              <wp:lineTo x="20555" y="0"/>
-              <wp:lineTo x="514" y="0"/>
-            </wp:wrapPolygon>
-          </wp:wrapTight>
-          <wp:docPr id="2030219854" name="Imagem 1" descr="Código QR&#10;&#10;Descrição gerada automaticamente"/>
-          <wp:cNvGraphicFramePr>
-            <a:graphicFrameLocks xmlns:a="http://schemas.openxmlformats.org/drawingml/2006/main" noChangeAspect="1"/>
-          </wp:cNvGraphicFramePr>
-          <a:graphic xmlns:a="http://schemas.openxmlformats.org/drawingml/2006/main">
-            <a:graphicData uri="http://schemas.openxmlformats.org/drawingml/2006/picture">
-              <pic:pic xmlns:pic="http://schemas.openxmlformats.org/drawingml/2006/picture">
-                <pic:nvPicPr>
-                  <pic:cNvPr id="2030219854" name="Imagem 1" descr="Código QR&#10;&#10;Descrição gerada automaticamente"/>
-                  <pic:cNvPicPr>
-                    <a:picLocks noChangeAspect="1" noChangeArrowheads="1"/>
-                  </pic:cNvPicPr>
-                </pic:nvPicPr>
-                <pic:blipFill>
-                  <a:blip r:embed="rId1">
-                    <a:extLst>
-                      <a:ext uri="{28A0092B-C50C-407E-A947-70E740481C1C}">
-                        <a14:useLocalDpi xmlns:a14="http://schemas.microsoft.com/office/drawing/2010/main" val="0"/>
-                      </a:ext>
-                    </a:extLst>
-                  </a:blip>
-                  <a:srcRect/>
-                  <a:stretch>
-                    <a:fillRect/>
-                  </a:stretch>
-                </pic:blipFill>
-                <pic:spPr bwMode="auto">
-                  <a:xfrm>
-                    <a:off x="0" y="0"/>
-                    <a:ext cx="800735" cy="1031875"/>
-                  </a:xfrm>
-                  <a:prstGeom prst="rect">
-                    <a:avLst/>
-                  </a:prstGeom>
-                  <a:noFill/>
-                  <a:ln>
-                    <a:noFill/>
-                  </a:ln>
-                </pic:spPr>
-              </pic:pic>
-            </a:graphicData>
-          </a:graphic>
-        </wp:anchor>
-      </w:drawing>
+      <mc:AlternateContent>
+        <mc:Choice Requires="wps">
+          <w:drawing>
+            <wp:anchor distT="0" distB="0" distL="114300" distR="114300" simplePos="0" relativeHeight="251673600" behindDoc="0" locked="0" layoutInCell="1" allowOverlap="1" wp14:anchorId="3599012D" wp14:editId="573BB977">
+              <wp:simplePos x="0" y="0"/>
+              <wp:positionH relativeFrom="column">
+                <wp:posOffset>1524414</wp:posOffset>
+              </wp:positionH>
+              <wp:positionV relativeFrom="paragraph">
+                <wp:posOffset>10961</wp:posOffset>
+              </wp:positionV>
+              <wp:extent cx="3874218" cy="186055"/>
+              <wp:effectExtent l="0" t="0" r="0" b="4445"/>
+              <wp:wrapNone/>
+              <wp:docPr id="853964762" name="Caixa de Texto 1"/>
+              <wp:cNvGraphicFramePr/>
+              <a:graphic xmlns:a="http://schemas.openxmlformats.org/drawingml/2006/main">
+                <a:graphicData uri="http://schemas.microsoft.com/office/word/2010/wordprocessingShape">
+                  <wps:wsp>
+                    <wps:cNvSpPr txBox="1"/>
+                    <wps:spPr>
+                      <a:xfrm>
+                        <a:off x="0" y="0"/>
+                        <a:ext cx="3874218" cy="186055"/>
+                      </a:xfrm>
+                      <a:prstGeom prst="rect">
+                        <a:avLst/>
+                      </a:prstGeom>
+                      <a:noFill/>
+                      <a:ln w="6350">
+                        <a:noFill/>
+                      </a:ln>
+                    </wps:spPr>
+                    <wps:txbx>
+                      <w:txbxContent>
+                        <w:p>
+                          <w:pPr>
+                            <w:spacing w:after="0" w:line="168" w:lineRule="auto"/>
+                            <w:jc w:val="center"/>
+                            <w:rPr>
+                              <w:rFonts w:ascii="ADLaM Display" w:hAnsi="ADLaM Display" w:cs="ADLaM Display"/>
+                              <w:i/>
+                              <w:iCs/>
+                              <w:color w:val="FFFFFF" w:themeColor="background1"/>
+                              <w:sz w:val="18"/>
+                              <w:szCs w:val="18"/>
+                            </w:rPr>
+                          </w:pPr>
+                          <w:r>
+                            <w:rPr>
+                              <w:rFonts w:ascii="ADLaM Display" w:hAnsi="ADLaM Display" w:cs="ADLaM Display"/>
+                              <w:i/>
+                              <w:iCs/>
+                              <w:color w:val="FFFFFF" w:themeColor="background1"/>
+                              <w:sz w:val="18"/>
+                              <w:szCs w:val="18"/>
+                            </w:rPr>
+                            <w:t>EXPLICADORA OZI</w:t>
+                          </w:r>
+                        </w:p>
+                      </w:txbxContent>
+                    </wps:txbx>
+                    <wps:bodyPr rot="0" spcFirstLastPara="0" vertOverflow="overflow" horzOverflow="overflow" vert="horz" wrap="square" lIns="91440" tIns="45720" rIns="91440" bIns="45720" numCol="1" spcCol="0" rtlCol="0" fromWordArt="0" anchor="t" anchorCtr="0" forceAA="0" compatLnSpc="1">
+                      <a:prstTxWarp prst="textNoShape">
+                        <a:avLst/>
+                      </a:prstTxWarp>
+                      <a:noAutofit/>
+                    </wps:bodyPr>
+                  </wps:wsp>
+                </a:graphicData>
+              </a:graphic>
+              <wp14:sizeRelH relativeFrom="margin">
+                <wp14:pctWidth>0</wp14:pctWidth>
+              </wp14:sizeRelH>
+              <wp14:sizeRelV relativeFrom="margin">
+                <wp14:pctHeight>0</wp14:pctHeight>
+              </wp14:sizeRelV>
+            </wp:anchor>
+          </w:drawing>
+        </mc:Choice>
+        <mc:Fallback>
+          <w:pict>
+            <v:shapetype w14:anchorId="3599012D" id="_x0000_t202" coordsize="21600,21600" o:spt="202" path="m,l,21600r21600,l21600,xe">
+              <v:stroke joinstyle="miter"/>
+              <v:path gradientshapeok="t" o:connecttype="rect"/>
+            </v:shapetype>
+            <v:shape id="Caixa de Texto 1" o:spid="_x0000_s1026" type="#_x0000_t202" style="position:absolute;left:0;text-align:left;margin-left:120.05pt;margin-top:.85pt;width:305.05pt;height:14.65pt;z-index:251673600;visibility:visible;mso-wrap-style:square;mso-width-percent:0;mso-height-percent:0;mso-wrap-distance-left:9pt;mso-wrap-distance-top:0;mso-wrap-distance-right:9pt;mso-wrap-distance-bottom:0;mso-position-horizontal:absolute;mso-position-horizontal-relative:text;mso-position-vertical:absolute;mso-position-vertical-relative:text;mso-width-percent:0;mso-height-percent:0;mso-width-relative:margin;mso-height-relative:margin;v-text-anchor:top" o:gfxdata="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" filled="f" stroked="f" strokeweight=".5pt">
+              <v:textbox>
+                <w:txbxContent>
+                  <w:p>
+                    <w:pPr>
+                      <w:spacing w:after="0" w:line="168" w:lineRule="auto"/>
+                      <w:jc w:val="center"/>
+                      <w:rPr>
+                        <w:rFonts w:ascii="ADLaM Display" w:hAnsi="ADLaM Display" w:cs="ADLaM Display"/>
+                        <w:i/>
+                        <w:iCs/>
+                        <w:color w:val="FFFFFF" w:themeColor="background1"/>
+                        <w:sz w:val="18"/>
+                        <w:szCs w:val="18"/>
+                      </w:rPr>
+                    </w:pPr>
+                    <w:r>
+                      <w:rPr>
+                        <w:rFonts w:ascii="ADLaM Display" w:hAnsi="ADLaM Display" w:cs="ADLaM Display"/>
+                        <w:i/>
+                        <w:iCs/>
+                        <w:color w:val="FFFFFF" w:themeColor="background1"/>
+                        <w:sz w:val="18"/>
+                        <w:szCs w:val="18"/>
+                      </w:rPr>
+                      <w:t>EXPLICADORA OZI</w:t>
+                    </w:r>
+                  </w:p>
+                </w:txbxContent>
+              </v:textbox>
+            </v:shape>
+          </w:pict>
+        </mc:Fallback>
+      </mc:AlternateContent>
     </w:r>
     <w:r>
       <w:rPr>
@@ -268,18 +1097,135 @@
       <mc:AlternateContent>
         <mc:Choice Requires="wps">
           <w:drawing>
-            <wp:anchor distT="0" distB="0" distL="114300" distR="114300" simplePos="0" relativeHeight="251657215" behindDoc="0" locked="0" layoutInCell="1" allowOverlap="1" wp14:anchorId="2F5F6371" wp14:editId="229D125E">
+            <wp:anchor distT="0" distB="0" distL="114300" distR="114300" simplePos="0" relativeHeight="251664384" behindDoc="0" locked="0" layoutInCell="1" allowOverlap="1" wp14:anchorId="0E508494" wp14:editId="7E0CAF19">
               <wp:simplePos x="0" y="0"/>
               <wp:positionH relativeFrom="column">
-                <wp:posOffset>77653</wp:posOffset>
+                <wp:posOffset>610014</wp:posOffset>
               </wp:positionH>
               <wp:positionV relativeFrom="paragraph">
-                <wp:posOffset>-16850</wp:posOffset>
+                <wp:posOffset>10961</wp:posOffset>
               </wp:positionV>
-              <wp:extent cx="6686471" cy="1162457"/>
-              <wp:effectExtent l="0" t="0" r="19685" b="19050"/>
+              <wp:extent cx="834004" cy="254635"/>
+              <wp:effectExtent l="0" t="0" r="4445" b="0"/>
               <wp:wrapNone/>
-              <wp:docPr id="1689995454" name="Retângulo 1"/>
+              <wp:docPr id="1318617015" name="Caixa de Texto 1"/>
+              <wp:cNvGraphicFramePr/>
+              <a:graphic xmlns:a="http://schemas.openxmlformats.org/drawingml/2006/main">
+                <a:graphicData uri="http://schemas.microsoft.com/office/word/2010/wordprocessingShape">
+                  <wps:wsp>
+                    <wps:cNvSpPr txBox="1"/>
+                    <wps:spPr>
+                      <a:xfrm>
+                        <a:off x="0" y="0"/>
+                        <a:ext cx="834004" cy="254635"/>
+                      </a:xfrm>
+                      <a:prstGeom prst="rect">
+                        <a:avLst/>
+                      </a:prstGeom>
+                      <a:solidFill>
+                        <a:schemeClr val="tx1"/>
+                      </a:solidFill>
+                      <a:ln w="6350">
+                        <a:noFill/>
+                      </a:ln>
+                    </wps:spPr>
+                    <wps:txbx>
+                      <w:txbxContent>
+                        <w:p>
+                          <w:pPr>
+                            <w:jc w:val="center"/>
+                            <w:rPr>
+                              <w:rFonts w:ascii="Amasis MT Pro Medium" w:hAnsi="Amasis MT Pro Medium"/>
+                              <w:i/>
+                              <w:iCs/>
+                              <w:sz w:val="18"/>
+                              <w:szCs w:val="18"/>
+                            </w:rPr>
+                          </w:pPr>
+                          <w:r>
+                            <w:rPr>
+                              <w:rFonts w:ascii="Amasis MT Pro Medium" w:hAnsi="Amasis MT Pro Medium"/>
+                              <w:i/>
+                              <w:iCs/>
+                              <w:sz w:val="18"/>
+                              <w:szCs w:val="18"/>
+                            </w:rPr>
+                            <w:t>Pontuação:</w:t>
+                          </w:r>
+                        </w:p>
+                      </w:txbxContent>
+                    </wps:txbx>
+                    <wps:bodyPr rot="0" spcFirstLastPara="0" vertOverflow="overflow" horzOverflow="overflow" vert="horz" wrap="square" lIns="91440" tIns="45720" rIns="91440" bIns="45720" numCol="1" spcCol="0" rtlCol="0" fromWordArt="0" anchor="t" anchorCtr="0" forceAA="0" compatLnSpc="1">
+                      <a:prstTxWarp prst="textNoShape">
+                        <a:avLst/>
+                      </a:prstTxWarp>
+                      <a:noAutofit/>
+                    </wps:bodyPr>
+                  </wps:wsp>
+                </a:graphicData>
+              </a:graphic>
+              <wp14:sizeRelH relativeFrom="margin">
+                <wp14:pctWidth>0</wp14:pctWidth>
+              </wp14:sizeRelH>
+              <wp14:sizeRelV relativeFrom="margin">
+                <wp14:pctHeight>0</wp14:pctHeight>
+              </wp14:sizeRelV>
+            </wp:anchor>
+          </w:drawing>
+        </mc:Choice>
+        <mc:Fallback>
+          <w:pict>
+            <v:shape w14:anchorId="0E508494" id="_x0000_s1027" type="#_x0000_t202" style="position:absolute;left:0;text-align:left;margin-left:48.05pt;margin-top:.85pt;width:65.65pt;height:20.05pt;z-index:251664384;visibility:visible;mso-wrap-style:square;mso-width-percent:0;mso-height-percent:0;mso-wrap-distance-left:9pt;mso-wrap-distance-top:0;mso-wrap-distance-right:9pt;mso-wrap-distance-bottom:0;mso-position-horizontal:absolute;mso-position-horizontal-relative:text;mso-position-vertical:absolute;mso-position-vertical-relative:text;mso-width-percent:0;mso-height-percent:0;mso-width-relative:margin;mso-height-relative:margin;v-text-anchor:top" o:gfxdata="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" fillcolor="black [3213]" stroked="f" strokeweight=".5pt">
+              <v:textbox>
+                <w:txbxContent>
+                  <w:p>
+                    <w:pPr>
+                      <w:jc w:val="center"/>
+                      <w:rPr>
+                        <w:rFonts w:ascii="Amasis MT Pro Medium" w:hAnsi="Amasis MT Pro Medium"/>
+                        <w:i/>
+                        <w:iCs/>
+                        <w:sz w:val="18"/>
+                        <w:szCs w:val="18"/>
+                      </w:rPr>
+                    </w:pPr>
+                    <w:r>
+                      <w:rPr>
+                        <w:rFonts w:ascii="Amasis MT Pro Medium" w:hAnsi="Amasis MT Pro Medium"/>
+                        <w:i/>
+                        <w:iCs/>
+                        <w:sz w:val="18"/>
+                        <w:szCs w:val="18"/>
+                      </w:rPr>
+                      <w:t>Pontuação:</w:t>
+                    </w:r>
+                  </w:p>
+                </w:txbxContent>
+              </v:textbox>
+            </v:shape>
+          </w:pict>
+        </mc:Fallback>
+      </mc:AlternateContent>
+    </w:r>
+    <w:r>
+      <w:rPr>
+        <w:noProof/>
+      </w:rPr>
+      <mc:AlternateContent>
+        <mc:Choice Requires="wps">
+          <w:drawing>
+            <wp:anchor distT="0" distB="0" distL="114300" distR="114300" simplePos="0" relativeHeight="251663360" behindDoc="0" locked="0" layoutInCell="1" allowOverlap="1" wp14:anchorId="6395B585" wp14:editId="47A65368">
+              <wp:simplePos x="0" y="0"/>
+              <wp:positionH relativeFrom="column">
+                <wp:posOffset>610014</wp:posOffset>
+              </wp:positionH>
+              <wp:positionV relativeFrom="paragraph">
+                <wp:posOffset>10961</wp:posOffset>
+              </wp:positionV>
+              <wp:extent cx="834004" cy="822960"/>
+              <wp:effectExtent l="0" t="0" r="23495" b="15240"/>
+              <wp:wrapNone/>
+              <wp:docPr id="1193439859" name="Retângulo 1"/>
               <wp:cNvGraphicFramePr/>
               <a:graphic xmlns:a="http://schemas.openxmlformats.org/drawingml/2006/main">
                 <a:graphicData uri="http://schemas.microsoft.com/office/word/2010/wordprocessingShape">
@@ -288,7 +1234,7 @@
                     <wps:spPr>
                       <a:xfrm>
                         <a:off x="0" y="0"/>
-                        <a:ext cx="6686471" cy="1162457"/>
+                        <a:ext cx="834004" cy="822960"/>
                       </a:xfrm>
                       <a:prstGeom prst="rect">
                         <a:avLst/>
@@ -298,7 +1244,7 @@
                         <a:solidFill>
                           <a:schemeClr val="tx1"/>
                         </a:solidFill>
-                        <a:prstDash val="sysDot"/>
+                        <a:prstDash val="solid"/>
                       </a:ln>
                     </wps:spPr>
                     <wps:style>
@@ -337,12 +1283,247 @@
         </mc:Choice>
         <mc:Fallback>
           <w:pict>
-            <v:rect w14:anchorId="093A791A" id="Retângulo 1" o:spid="_x0000_s1026" style="position:absolute;margin-left:6.1pt;margin-top:-1.35pt;width:526.5pt;height:91.55pt;z-index:251657215;visibility:visible;mso-wrap-style:square;mso-width-percent:0;mso-height-percent:0;mso-wrap-distance-left:9pt;mso-wrap-distance-top:0;mso-wrap-distance-right:9pt;mso-wrap-distance-bottom:0;mso-position-horizontal:absolute;mso-position-horizontal-relative:text;mso-position-vertical:absolute;mso-position-vertical-relative:text;mso-width-percent:0;mso-height-percent:0;mso-width-relative:margin;mso-height-relative:margin;v-text-anchor:middle" o:gfxdata="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" filled="f" strokecolor="black [3213]" strokeweight="1pt">
-              <v:stroke dashstyle="1 1"/>
+            <v:rect w14:anchorId="4B5DCC8D" id="Retângulo 1" o:spid="_x0000_s1026" style="position:absolute;margin-left:48.05pt;margin-top:.85pt;width:65.65pt;height:64.8pt;z-index:251663360;visibility:visible;mso-wrap-style:square;mso-width-percent:0;mso-height-percent:0;mso-wrap-distance-left:9pt;mso-wrap-distance-top:0;mso-wrap-distance-right:9pt;mso-wrap-distance-bottom:0;mso-position-horizontal:absolute;mso-position-horizontal-relative:text;mso-position-vertical:absolute;mso-position-vertical-relative:text;mso-width-percent:0;mso-height-percent:0;mso-width-relative:margin;mso-height-relative:margin;v-text-anchor:middle" o:gfxdata="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" filled="f" strokecolor="black [3213]" strokeweight="1pt"/>
+          </w:pict>
+        </mc:Fallback>
+      </mc:AlternateContent>
+    </w:r>
+    <w:r>
+      <w:rPr>
+        <w:noProof/>
+      </w:rPr>
+      <mc:AlternateContent>
+        <mc:Choice Requires="wps">
+          <w:drawing>
+            <wp:anchor distT="0" distB="0" distL="114300" distR="114300" simplePos="0" relativeHeight="251657215" behindDoc="0" locked="0" layoutInCell="1" allowOverlap="1" wp14:anchorId="2F5F6371" wp14:editId="52DAAA67">
+              <wp:simplePos x="0" y="0"/>
+              <wp:positionH relativeFrom="column">
+                <wp:posOffset>562306</wp:posOffset>
+              </wp:positionH>
+              <wp:positionV relativeFrom="paragraph">
+                <wp:posOffset>-28796</wp:posOffset>
+              </wp:positionV>
+              <wp:extent cx="4902200" cy="915863"/>
+              <wp:effectExtent l="0" t="0" r="12700" b="17780"/>
+              <wp:wrapNone/>
+              <wp:docPr id="1689995454" name="Retângulo 1"/>
+              <wp:cNvGraphicFramePr/>
+              <a:graphic xmlns:a="http://schemas.openxmlformats.org/drawingml/2006/main">
+                <a:graphicData uri="http://schemas.microsoft.com/office/word/2010/wordprocessingShape">
+                  <wps:wsp>
+                    <wps:cNvSpPr/>
+                    <wps:spPr>
+                      <a:xfrm>
+                        <a:off x="0" y="0"/>
+                        <a:ext cx="4902200" cy="915863"/>
+                      </a:xfrm>
+                      <a:prstGeom prst="rect">
+                        <a:avLst/>
+                      </a:prstGeom>
+                      <a:noFill/>
+                      <a:ln w="12700">
+                        <a:solidFill>
+                          <a:schemeClr val="tx1"/>
+                        </a:solidFill>
+                        <a:prstDash val="dash"/>
+                      </a:ln>
+                    </wps:spPr>
+                    <wps:style>
+                      <a:lnRef idx="2">
+                        <a:schemeClr val="accent1">
+                          <a:shade val="15000"/>
+                        </a:schemeClr>
+                      </a:lnRef>
+                      <a:fillRef idx="1">
+                        <a:schemeClr val="accent1"/>
+                      </a:fillRef>
+                      <a:effectRef idx="0">
+                        <a:schemeClr val="accent1"/>
+                      </a:effectRef>
+                      <a:fontRef idx="minor">
+                        <a:schemeClr val="lt1"/>
+                      </a:fontRef>
+                    </wps:style>
+                    <wps:bodyPr rot="0" spcFirstLastPara="0" vertOverflow="overflow" horzOverflow="overflow" vert="horz" wrap="square" lIns="91440" tIns="45720" rIns="91440" bIns="45720" numCol="1" spcCol="0" rtlCol="0" fromWordArt="0" anchor="ctr" anchorCtr="0" forceAA="0" compatLnSpc="1">
+                      <a:prstTxWarp prst="textNoShape">
+                        <a:avLst/>
+                      </a:prstTxWarp>
+                      <a:noAutofit/>
+                    </wps:bodyPr>
+                  </wps:wsp>
+                </a:graphicData>
+              </a:graphic>
+              <wp14:sizeRelH relativeFrom="margin">
+                <wp14:pctWidth>0</wp14:pctWidth>
+              </wp14:sizeRelH>
+              <wp14:sizeRelV relativeFrom="margin">
+                <wp14:pctHeight>0</wp14:pctHeight>
+              </wp14:sizeRelV>
+            </wp:anchor>
+          </w:drawing>
+        </mc:Choice>
+        <mc:Fallback>
+          <w:pict>
+            <v:rect w14:anchorId="1120ABF3" id="Retângulo 1" o:spid="_x0000_s1026" style="position:absolute;margin-left:44.3pt;margin-top:-2.25pt;width:386pt;height:72.1pt;z-index:251657215;visibility:visible;mso-wrap-style:square;mso-width-percent:0;mso-height-percent:0;mso-wrap-distance-left:9pt;mso-wrap-distance-top:0;mso-wrap-distance-right:9pt;mso-wrap-distance-bottom:0;mso-position-horizontal:absolute;mso-position-horizontal-relative:text;mso-position-vertical:absolute;mso-position-vertical-relative:text;mso-width-percent:0;mso-height-percent:0;mso-width-relative:margin;mso-height-relative:margin;v-text-anchor:middle" o:gfxdata="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" filled="f" strokecolor="black [3213]" strokeweight="1pt">
+              <v:stroke dashstyle="dash"/>
             </v:rect>
           </w:pict>
         </mc:Fallback>
       </mc:AlternateContent>
+    </w:r>
+    <w:r>
+      <w:rPr>
+        <w:noProof/>
+      </w:rPr>
+      <mc:AlternateContent>
+        <mc:Choice Requires="wps">
+          <w:drawing>
+            <wp:anchor distT="0" distB="0" distL="114300" distR="114300" simplePos="0" relativeHeight="251671552" behindDoc="0" locked="0" layoutInCell="1" allowOverlap="1" wp14:anchorId="6B86E9C9" wp14:editId="29C8014B">
+              <wp:simplePos x="0" y="0"/>
+              <wp:positionH relativeFrom="column">
+                <wp:posOffset>1524414</wp:posOffset>
+              </wp:positionH>
+              <wp:positionV relativeFrom="paragraph">
+                <wp:posOffset>10961</wp:posOffset>
+              </wp:positionV>
+              <wp:extent cx="3875405" cy="186414"/>
+              <wp:effectExtent l="0" t="0" r="10795" b="23495"/>
+              <wp:wrapNone/>
+              <wp:docPr id="996285287" name="Retângulo: Cantos Arredondados 4"/>
+              <wp:cNvGraphicFramePr/>
+              <a:graphic xmlns:a="http://schemas.openxmlformats.org/drawingml/2006/main">
+                <a:graphicData uri="http://schemas.microsoft.com/office/word/2010/wordprocessingShape">
+                  <wps:wsp>
+                    <wps:cNvSpPr/>
+                    <wps:spPr>
+                      <a:xfrm>
+                        <a:off x="0" y="0"/>
+                        <a:ext cx="3875405" cy="186414"/>
+                      </a:xfrm>
+                      <a:prstGeom prst="roundRect">
+                        <a:avLst/>
+                      </a:prstGeom>
+                      <a:solidFill>
+                        <a:schemeClr val="tx1"/>
+                      </a:solidFill>
+                    </wps:spPr>
+                    <wps:style>
+                      <a:lnRef idx="2">
+                        <a:schemeClr val="accent1">
+                          <a:shade val="15000"/>
+                        </a:schemeClr>
+                      </a:lnRef>
+                      <a:fillRef idx="1">
+                        <a:schemeClr val="accent1"/>
+                      </a:fillRef>
+                      <a:effectRef idx="0">
+                        <a:schemeClr val="accent1"/>
+                      </a:effectRef>
+                      <a:fontRef idx="minor">
+                        <a:schemeClr val="lt1"/>
+                      </a:fontRef>
+                    </wps:style>
+                    <wps:bodyPr rot="0" spcFirstLastPara="0" vertOverflow="overflow" horzOverflow="overflow" vert="horz" wrap="square" lIns="91440" tIns="45720" rIns="91440" bIns="45720" numCol="1" spcCol="0" rtlCol="0" fromWordArt="0" anchor="ctr" anchorCtr="0" forceAA="0" compatLnSpc="1">
+                      <a:prstTxWarp prst="textNoShape">
+                        <a:avLst/>
+                      </a:prstTxWarp>
+                      <a:noAutofit/>
+                    </wps:bodyPr>
+                  </wps:wsp>
+                </a:graphicData>
+              </a:graphic>
+              <wp14:sizeRelH relativeFrom="margin">
+                <wp14:pctWidth>0</wp14:pctWidth>
+              </wp14:sizeRelH>
+              <wp14:sizeRelV relativeFrom="margin">
+                <wp14:pctHeight>0</wp14:pctHeight>
+              </wp14:sizeRelV>
+            </wp:anchor>
+          </w:drawing>
+        </mc:Choice>
+        <mc:Fallback>
+          <w:pict>
+            <v:roundrect w14:anchorId="47AF440A" id="Retângulo: Cantos Arredondados 4" o:spid="_x0000_s1026" style="position:absolute;margin-left:120.05pt;margin-top:.85pt;width:305.15pt;height:14.7pt;z-index:251671552;visibility:visible;mso-wrap-style:square;mso-width-percent:0;mso-height-percent:0;mso-wrap-distance-left:9pt;mso-wrap-distance-top:0;mso-wrap-distance-right:9pt;mso-wrap-distance-bottom:0;mso-position-horizontal:absolute;mso-position-horizontal-relative:text;mso-position-vertical:absolute;mso-position-vertical-relative:text;mso-width-percent:0;mso-height-percent:0;mso-width-relative:margin;mso-height-relative:margin;v-text-anchor:middle" arcsize="10923f" o:gfxdata="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" fillcolor="black [3213]" strokecolor="#030e13 [484]" strokeweight="1pt">
+              <v:stroke joinstyle="miter"/>
+            </v:roundrect>
+          </w:pict>
+        </mc:Fallback>
+      </mc:AlternateContent>
+    </w:r>
+    <w:r>
+      <w:rPr>
+        <w:noProof/>
+      </w:rPr>
+      <w:drawing>
+        <wp:anchor distT="0" distB="0" distL="114300" distR="114300" simplePos="0" relativeHeight="251661312" behindDoc="1" locked="0" layoutInCell="1" allowOverlap="1" wp14:anchorId="59B63B99" wp14:editId="78E665D8">
+          <wp:simplePos x="0" y="0"/>
+          <wp:positionH relativeFrom="column">
+            <wp:posOffset>5528945</wp:posOffset>
+          </wp:positionH>
+          <wp:positionV relativeFrom="page">
+            <wp:posOffset>443230</wp:posOffset>
+          </wp:positionV>
+          <wp:extent cx="694690" cy="895985"/>
+          <wp:effectExtent l="0" t="0" r="0" b="0"/>
+          <wp:wrapTight wrapText="bothSides">
+            <wp:wrapPolygon edited="0">
+              <wp:start x="0" y="0"/>
+              <wp:lineTo x="0" y="21125"/>
+              <wp:lineTo x="20731" y="21125"/>
+              <wp:lineTo x="20731" y="0"/>
+              <wp:lineTo x="0" y="0"/>
+            </wp:wrapPolygon>
+          </wp:wrapTight>
+          <wp:docPr id="2006062223" name="Imagem 1" descr="Código QR&#10;&#10;Descrição gerada automaticamente"/>
+          <wp:cNvGraphicFramePr>
+            <a:graphicFrameLocks xmlns:a="http://schemas.openxmlformats.org/drawingml/2006/main" noChangeAspect="1"/>
+          </wp:cNvGraphicFramePr>
+          <a:graphic xmlns:a="http://schemas.openxmlformats.org/drawingml/2006/main">
+            <a:graphicData uri="http://schemas.openxmlformats.org/drawingml/2006/picture">
+              <pic:pic xmlns:pic="http://schemas.openxmlformats.org/drawingml/2006/picture">
+                <pic:nvPicPr>
+                  <pic:cNvPr id="2030219854" name="Imagem 1" descr="Código QR&#10;&#10;Descrição gerada automaticamente"/>
+                  <pic:cNvPicPr>
+                    <a:picLocks noChangeAspect="1" noChangeArrowheads="1"/>
+                  </pic:cNvPicPr>
+                </pic:nvPicPr>
+                <pic:blipFill>
+                  <a:blip r:embed="rId1">
+                    <a:extLst>
+                      <a:ext uri="{28A0092B-C50C-407E-A947-70E740481C1C}">
+                        <a14:useLocalDpi xmlns:a14="http://schemas.microsoft.com/office/drawing/2010/main" val="0"/>
+                      </a:ext>
+                    </a:extLst>
+                  </a:blip>
+                  <a:srcRect/>
+                  <a:stretch>
+                    <a:fillRect/>
+                  </a:stretch>
+                </pic:blipFill>
+                <pic:spPr bwMode="auto">
+                  <a:xfrm>
+                    <a:off x="0" y="0"/>
+                    <a:ext cx="694690" cy="895985"/>
+                  </a:xfrm>
+                  <a:prstGeom prst="rect">
+                    <a:avLst/>
+                  </a:prstGeom>
+                  <a:noFill/>
+                  <a:ln>
+                    <a:noFill/>
+                  </a:ln>
+                </pic:spPr>
+              </pic:pic>
+            </a:graphicData>
+          </a:graphic>
+          <wp14:sizeRelH relativeFrom="margin">
+            <wp14:pctWidth>0</wp14:pctWidth>
+          </wp14:sizeRelH>
+          <wp14:sizeRelV relativeFrom="margin">
+            <wp14:pctHeight>0</wp14:pctHeight>
+          </wp14:sizeRelV>
+        </wp:anchor>
+      </w:drawing>
     </w:r>
     <w:sdt>
       <w:sdtPr>
@@ -385,28 +1566,80 @@
         </w:r>
       </w:sdtContent>
     </w:sdt>
+  </w:p>
+  <w:p>
+    <w:pPr>
+      <w:spacing w:after="0" w:line="276" w:lineRule="auto"/>
+      <w:ind w:left="2410" w:right="141"/>
+    </w:pPr>
     <w:r>
       <w:rPr>
         <w:b/>
         <w:bCs/>
+        <w:noProof/>
       </w:rPr>
-      <w:t xml:space="preserve">Explicadora </w:t>
+      <mc:AlternateContent>
+        <mc:Choice Requires="wps">
+          <w:drawing>
+            <wp:anchor distT="0" distB="0" distL="114300" distR="114300" simplePos="0" relativeHeight="251665408" behindDoc="0" locked="0" layoutInCell="1" allowOverlap="1" wp14:anchorId="05DD50C4" wp14:editId="20CD841C">
+              <wp:simplePos x="0" y="0"/>
+              <wp:positionH relativeFrom="column">
+                <wp:posOffset>1965712</wp:posOffset>
+              </wp:positionH>
+              <wp:positionV relativeFrom="paragraph">
+                <wp:posOffset>166701</wp:posOffset>
+              </wp:positionV>
+              <wp:extent cx="3407133" cy="0"/>
+              <wp:effectExtent l="0" t="0" r="0" b="0"/>
+              <wp:wrapNone/>
+              <wp:docPr id="1479712180" name="Conector reto 2"/>
+              <wp:cNvGraphicFramePr/>
+              <a:graphic xmlns:a="http://schemas.openxmlformats.org/drawingml/2006/main">
+                <a:graphicData uri="http://schemas.microsoft.com/office/word/2010/wordprocessingShape">
+                  <wps:wsp>
+                    <wps:cNvCnPr/>
+                    <wps:spPr>
+                      <a:xfrm>
+                        <a:off x="0" y="0"/>
+                        <a:ext cx="3407133" cy="0"/>
+                      </a:xfrm>
+                      <a:prstGeom prst="line">
+                        <a:avLst/>
+                      </a:prstGeom>
+                    </wps:spPr>
+                    <wps:style>
+                      <a:lnRef idx="1">
+                        <a:schemeClr val="dk1"/>
+                      </a:lnRef>
+                      <a:fillRef idx="0">
+                        <a:schemeClr val="dk1"/>
+                      </a:fillRef>
+                      <a:effectRef idx="0">
+                        <a:schemeClr val="dk1"/>
+                      </a:effectRef>
+                      <a:fontRef idx="minor">
+                        <a:schemeClr val="tx1"/>
+                      </a:fontRef>
+                    </wps:style>
+                    <wps:bodyPr/>
+                  </wps:wsp>
+                </a:graphicData>
+              </a:graphic>
+              <wp14:sizeRelH relativeFrom="margin">
+                <wp14:pctWidth>0</wp14:pctWidth>
+              </wp14:sizeRelH>
+            </wp:anchor>
+          </w:drawing>
+        </mc:Choice>
+        <mc:Fallback>
+          <w:pict>
+            <v:line w14:anchorId="3A4AE65D" id="Conector reto 2" o:spid="_x0000_s1026" style="position:absolute;z-index:251665408;visibility:visible;mso-wrap-style:square;mso-width-percent:0;mso-wrap-distance-left:9pt;mso-wrap-distance-top:0;mso-wrap-distance-right:9pt;mso-wrap-distance-bottom:0;mso-position-horizontal:absolute;mso-position-horizontal-relative:text;mso-position-vertical:absolute;mso-position-vertical-relative:text;mso-width-percent:0;mso-width-relative:margin" from="154.8pt,13.15pt" to="423.1pt,13.15pt" o:gfxdata="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" strokecolor="black [3200]" strokeweight=".5pt">
+              <v:stroke joinstyle="miter"/>
+            </v:line>
+          </w:pict>
+        </mc:Fallback>
+      </mc:AlternateContent>
     </w:r>
-    <w:proofErr w:type="spellStart"/>
-    <w:r>
-      <w:rPr>
-        <w:b/>
-        <w:bCs/>
-      </w:rPr>
-      <w:t>Ozi</w:t>
-    </w:r>
-    <w:proofErr w:type="spellEnd"/>
-  </w:p>
-  <w:p>
-    <w:pPr>
-      <w:spacing w:line="240" w:lineRule="auto"/>
-      <w:ind w:left="284" w:right="141"/>
-    </w:pPr>
     <w:r>
       <w:rPr>
         <w:b/>
@@ -415,28 +1648,7 @@
       <w:t>Aluno</w:t>
     </w:r>
     <w:r>
-      <w:t xml:space="preserve">: Oziara Silva</w:t>
-    </w:r>
-    <w:proofErr w:type="spellStart"/>
-    <w:r>
-      <w:t/>
-    </w:r>
-    <w:proofErr w:type="spellEnd"/>
-    <w:r>
-      <w:t/>
-    </w:r>
-    <w:r>
-      <w:t xml:space="preserve"> </w:t>
-    </w:r>
-    <w:r>
-      <w:rPr>
-        <w:b/>
-        <w:bCs/>
-      </w:rPr>
-      <w:t>Ano:</w:t>
-    </w:r>
-    <w:r>
-      <w:t xml:space="preserve"> 1º</w:t>
+      <w:t xml:space="preserve">: Anderson Mello</w:t>
     </w:r>
     <w:proofErr w:type="spellStart"/>
     <w:r>
@@ -449,9 +1661,77 @@
   </w:p>
   <w:p>
     <w:pPr>
-      <w:spacing w:line="240" w:lineRule="auto"/>
-      <w:ind w:left="284" w:right="141"/>
+      <w:spacing w:after="0" w:line="276" w:lineRule="auto"/>
+      <w:ind w:left="2410" w:right="141"/>
     </w:pPr>
+    <w:r>
+      <w:rPr>
+        <w:b/>
+        <w:bCs/>
+        <w:noProof/>
+      </w:rPr>
+      <mc:AlternateContent>
+        <mc:Choice Requires="wps">
+          <w:drawing>
+            <wp:anchor distT="0" distB="0" distL="114300" distR="114300" simplePos="0" relativeHeight="251667456" behindDoc="0" locked="0" layoutInCell="1" allowOverlap="1" wp14:anchorId="0642039A" wp14:editId="43CF1A2E">
+              <wp:simplePos x="0" y="0"/>
+              <wp:positionH relativeFrom="column">
+                <wp:posOffset>2276475</wp:posOffset>
+              </wp:positionH>
+              <wp:positionV relativeFrom="paragraph">
+                <wp:posOffset>169545</wp:posOffset>
+              </wp:positionV>
+              <wp:extent cx="1699260" cy="0"/>
+              <wp:effectExtent l="0" t="0" r="0" b="0"/>
+              <wp:wrapNone/>
+              <wp:docPr id="398486690" name="Conector reto 2"/>
+              <wp:cNvGraphicFramePr/>
+              <a:graphic xmlns:a="http://schemas.openxmlformats.org/drawingml/2006/main">
+                <a:graphicData uri="http://schemas.microsoft.com/office/word/2010/wordprocessingShape">
+                  <wps:wsp>
+                    <wps:cNvCnPr/>
+                    <wps:spPr>
+                      <a:xfrm>
+                        <a:off x="0" y="0"/>
+                        <a:ext cx="1699260" cy="0"/>
+                      </a:xfrm>
+                      <a:prstGeom prst="line">
+                        <a:avLst/>
+                      </a:prstGeom>
+                    </wps:spPr>
+                    <wps:style>
+                      <a:lnRef idx="1">
+                        <a:schemeClr val="dk1"/>
+                      </a:lnRef>
+                      <a:fillRef idx="0">
+                        <a:schemeClr val="dk1"/>
+                      </a:fillRef>
+                      <a:effectRef idx="0">
+                        <a:schemeClr val="dk1"/>
+                      </a:effectRef>
+                      <a:fontRef idx="minor">
+                        <a:schemeClr val="tx1"/>
+                      </a:fontRef>
+                    </wps:style>
+                    <wps:bodyPr/>
+                  </wps:wsp>
+                </a:graphicData>
+              </a:graphic>
+              <wp14:sizeRelH relativeFrom="margin">
+                <wp14:pctWidth>0</wp14:pctWidth>
+              </wp14:sizeRelH>
+            </wp:anchor>
+          </w:drawing>
+        </mc:Choice>
+        <mc:Fallback>
+          <w:pict>
+            <v:line w14:anchorId="287D2C14" id="Conector reto 2" o:spid="_x0000_s1026" style="position:absolute;z-index:251667456;visibility:visible;mso-wrap-style:square;mso-width-percent:0;mso-wrap-distance-left:9pt;mso-wrap-distance-top:0;mso-wrap-distance-right:9pt;mso-wrap-distance-bottom:0;mso-position-horizontal:absolute;mso-position-horizontal-relative:text;mso-position-vertical:absolute;mso-position-vertical-relative:text;mso-width-percent:0;mso-width-relative:margin" from="179.25pt,13.35pt" to="313.05pt,13.35pt" o:gfxdata="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" strokecolor="black [3200]" strokeweight=".5pt">
+              <v:stroke joinstyle="miter"/>
+            </v:line>
+          </w:pict>
+        </mc:Fallback>
+      </mc:AlternateContent>
+    </w:r>
     <w:r>
       <w:rPr>
         <w:b/>
@@ -460,7 +1740,10 @@
       <w:t>Disciplina:</w:t>
     </w:r>
     <w:r>
-      <w:t xml:space="preserve"> Matemática</w:t>
+      <w:t xml:space="preserve"> </w:t>
+    </w:r>
+    <w:r>
+      <w:t xml:space="preserve">História</w:t>
     </w:r>
     <w:proofErr w:type="spellStart"/>
     <w:r>
@@ -468,14 +1751,93 @@
     </w:r>
     <w:proofErr w:type="spellEnd"/>
     <w:r>
+      <w:t xml:space="preserve"> – 9</w:t>
+    </w:r>
+    <w:proofErr w:type="spellStart"/>
+    <w:r>
       <w:t/>
+    </w:r>
+    <w:proofErr w:type="spellEnd"/>
+    <w:r>
+      <w:t xml:space="preserve">º </w:t>
+    </w:r>
+    <w:r>
+      <w:t>ano</w:t>
     </w:r>
   </w:p>
   <w:p>
     <w:pPr>
-      <w:spacing w:line="240" w:lineRule="auto"/>
-      <w:ind w:left="284" w:right="141"/>
+      <w:spacing w:after="0" w:line="276" w:lineRule="auto"/>
+      <w:ind w:left="2410" w:right="141"/>
     </w:pPr>
+    <w:r>
+      <w:rPr>
+        <w:b/>
+        <w:bCs/>
+        <w:noProof/>
+      </w:rPr>
+      <mc:AlternateContent>
+        <mc:Choice Requires="wps">
+          <w:drawing>
+            <wp:anchor distT="0" distB="0" distL="114300" distR="114300" simplePos="0" relativeHeight="251669504" behindDoc="0" locked="0" layoutInCell="1" allowOverlap="1" wp14:anchorId="07EA35FF" wp14:editId="2DCC5752">
+              <wp:simplePos x="0" y="0"/>
+              <wp:positionH relativeFrom="column">
+                <wp:posOffset>1899285</wp:posOffset>
+              </wp:positionH>
+              <wp:positionV relativeFrom="paragraph">
+                <wp:posOffset>168910</wp:posOffset>
+              </wp:positionV>
+              <wp:extent cx="956310" cy="1270"/>
+              <wp:effectExtent l="0" t="0" r="34290" b="36830"/>
+              <wp:wrapNone/>
+              <wp:docPr id="1543559015" name="Conector reto 2"/>
+              <wp:cNvGraphicFramePr/>
+              <a:graphic xmlns:a="http://schemas.openxmlformats.org/drawingml/2006/main">
+                <a:graphicData uri="http://schemas.microsoft.com/office/word/2010/wordprocessingShape">
+                  <wps:wsp>
+                    <wps:cNvCnPr/>
+                    <wps:spPr>
+                      <a:xfrm>
+                        <a:off x="0" y="0"/>
+                        <a:ext cx="956310" cy="1270"/>
+                      </a:xfrm>
+                      <a:prstGeom prst="line">
+                        <a:avLst/>
+                      </a:prstGeom>
+                    </wps:spPr>
+                    <wps:style>
+                      <a:lnRef idx="1">
+                        <a:schemeClr val="dk1"/>
+                      </a:lnRef>
+                      <a:fillRef idx="0">
+                        <a:schemeClr val="dk1"/>
+                      </a:fillRef>
+                      <a:effectRef idx="0">
+                        <a:schemeClr val="dk1"/>
+                      </a:effectRef>
+                      <a:fontRef idx="minor">
+                        <a:schemeClr val="tx1"/>
+                      </a:fontRef>
+                    </wps:style>
+                    <wps:bodyPr/>
+                  </wps:wsp>
+                </a:graphicData>
+              </a:graphic>
+              <wp14:sizeRelH relativeFrom="margin">
+                <wp14:pctWidth>0</wp14:pctWidth>
+              </wp14:sizeRelH>
+            </wp:anchor>
+          </w:drawing>
+        </mc:Choice>
+        <mc:Fallback>
+          <w:pict>
+            <v:line w14:anchorId="03ED91FB" id="Conector reto 2" o:spid="_x0000_s1026" style="position:absolute;z-index:251669504;visibility:visible;mso-wrap-style:square;mso-width-percent:0;mso-wrap-distance-left:9pt;mso-wrap-distance-top:0;mso-wrap-distance-right:9pt;mso-wrap-distance-bottom:0;mso-position-horizontal:absolute;mso-position-horizontal-relative:text;mso-position-vertical:absolute;mso-position-vertical-relative:text;mso-width-percent:0;mso-width-relative:margin" from="149.55pt,13.3pt" to="224.85pt,13.4pt" o:gfxdata="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" strokecolor="black [3200]" strokeweight=".5pt">
+              <v:stroke joinstyle="miter"/>
+            </v:line>
+          </w:pict>
+        </mc:Fallback>
+      </mc:AlternateContent>
+    </w:r>
     <w:r>
       <w:rPr>
         <w:b/>
@@ -484,14 +1846,255 @@
       <w:t>Data:</w:t>
     </w:r>
     <w:r>
-      <w:t xml:space="preserve"> 21/10/2024</w:t>
+      <w:t xml:space="preserve"> </w:t>
     </w:r>
     <w:r>
-      <w:t/>
+      <w:t xml:space="preserve">23/10/2024</w:t>
+    </w:r>
+  </w:p>
+  <w:p>
+    <w:pPr>
+      <w:spacing w:after="0" w:line="276" w:lineRule="auto"/>
+      <w:ind w:left="2410" w:right="141"/>
+    </w:pPr>
+    <w:r>
+      <w:rPr>
+        <w:noProof/>
+      </w:rPr>
+      <mc:AlternateContent>
+        <mc:Choice Requires="wps">
+          <w:drawing>
+            <wp:anchor distT="0" distB="0" distL="114300" distR="114300" simplePos="0" relativeHeight="251676672" behindDoc="0" locked="0" layoutInCell="1" allowOverlap="1" wp14:anchorId="0407FF7C" wp14:editId="74E73982">
+              <wp:simplePos x="0" y="0"/>
+              <wp:positionH relativeFrom="column">
+                <wp:posOffset>558331</wp:posOffset>
+              </wp:positionH>
+              <wp:positionV relativeFrom="paragraph">
+                <wp:posOffset>89258</wp:posOffset>
+              </wp:positionV>
+              <wp:extent cx="5664200" cy="301625"/>
+              <wp:effectExtent l="0" t="0" r="0" b="3175"/>
+              <wp:wrapNone/>
+              <wp:docPr id="559120145" name="Caixa de Texto 1"/>
+              <wp:cNvGraphicFramePr/>
+              <a:graphic xmlns:a="http://schemas.openxmlformats.org/drawingml/2006/main">
+                <a:graphicData uri="http://schemas.microsoft.com/office/word/2010/wordprocessingShape">
+                  <wps:wsp>
+                    <wps:cNvSpPr txBox="1"/>
+                    <wps:spPr>
+                      <a:xfrm>
+                        <a:off x="0" y="0"/>
+                        <a:ext cx="5664200" cy="301625"/>
+                      </a:xfrm>
+                      <a:prstGeom prst="rect">
+                        <a:avLst/>
+                      </a:prstGeom>
+                      <a:noFill/>
+                      <a:ln w="6350">
+                        <a:noFill/>
+                      </a:ln>
+                    </wps:spPr>
+                    <wps:txbx>
+                      <w:txbxContent>
+                        <w:p>
+                          <w:pPr>
+                            <w:spacing w:after="0" w:line="360" w:lineRule="auto"/>
+                            <w:jc w:val="center"/>
+                            <w:rPr>
+                              <w:rFonts w:ascii="ADLaM Display" w:hAnsi="ADLaM Display" w:cs="ADLaM Display"/>
+                              <w:b/>
+                              <w:bCs/>
+                              <w:color w:val="FFFFFF" w:themeColor="background1"/>
+                            </w:rPr>
+                          </w:pPr>
+                          <w:r>
+                            <w:rPr>
+                              <w:rFonts w:ascii="ADLaM Display" w:hAnsi="ADLaM Display" w:cs="ADLaM Display"/>
+                              <w:b/>
+                              <w:bCs/>
+                              <w:color w:val="FFFFFF" w:themeColor="background1"/>
+                            </w:rPr>
+                            <w:t xml:space="preserve">POVOS ORIGINÁRIOS DO BRASIL</w:t>
+                          </w:r>
+                          <w:proofErr w:type="spellStart"/>
+                          <w:r>
+                            <w:rPr>
+                              <w:rFonts w:ascii="ADLaM Display" w:hAnsi="ADLaM Display" w:cs="ADLaM Display"/>
+                              <w:b/>
+                              <w:bCs/>
+                              <w:color w:val="FFFFFF" w:themeColor="background1"/>
+                            </w:rPr>
+                            <w:t/>
+                          </w:r>
+                          <w:proofErr w:type="spellEnd"/>
+                          <w:r>
+                            <w:rPr>
+                              <w:rFonts w:ascii="ADLaM Display" w:hAnsi="ADLaM Display" w:cs="ADLaM Display"/>
+                              <w:b/>
+                              <w:bCs/>
+                              <w:color w:val="FFFFFF" w:themeColor="background1"/>
+                            </w:rPr>
+                            <w:t/>
+                          </w:r>
+                        </w:p>
+                      </w:txbxContent>
+                    </wps:txbx>
+                    <wps:bodyPr rot="0" spcFirstLastPara="0" vertOverflow="overflow" horzOverflow="overflow" vert="horz" wrap="square" lIns="91440" tIns="45720" rIns="91440" bIns="45720" numCol="1" spcCol="0" rtlCol="0" fromWordArt="0" anchor="t" anchorCtr="0" forceAA="0" compatLnSpc="1">
+                      <a:prstTxWarp prst="textNoShape">
+                        <a:avLst/>
+                      </a:prstTxWarp>
+                      <a:noAutofit/>
+                    </wps:bodyPr>
+                  </wps:wsp>
+                </a:graphicData>
+              </a:graphic>
+              <wp14:sizeRelH relativeFrom="margin">
+                <wp14:pctWidth>0</wp14:pctWidth>
+              </wp14:sizeRelH>
+              <wp14:sizeRelV relativeFrom="margin">
+                <wp14:pctHeight>0</wp14:pctHeight>
+              </wp14:sizeRelV>
+            </wp:anchor>
+          </w:drawing>
+        </mc:Choice>
+        <mc:Fallback>
+          <w:pict>
+            <v:shape w14:anchorId="0407FF7C" id="_x0000_s1028" type="#_x0000_t202" style="position:absolute;left:0;text-align:left;margin-left:43.95pt;margin-top:7.05pt;width:446pt;height:23.75pt;z-index:251676672;visibility:visible;mso-wrap-style:square;mso-width-percent:0;mso-height-percent:0;mso-wrap-distance-left:9pt;mso-wrap-distance-top:0;mso-wrap-distance-right:9pt;mso-wrap-distance-bottom:0;mso-position-horizontal:absolute;mso-position-horizontal-relative:text;mso-position-vertical:absolute;mso-position-vertical-relative:text;mso-width-percent:0;mso-height-percent:0;mso-width-relative:margin;mso-height-relative:margin;v-text-anchor:top" o:gfxdata="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" filled="f" stroked="f" strokeweight=".5pt">
+              <v:textbox>
+                <w:txbxContent>
+                  <w:p>
+                    <w:pPr>
+                      <w:spacing w:after="0" w:line="360" w:lineRule="auto"/>
+                      <w:jc w:val="center"/>
+                      <w:rPr>
+                        <w:rFonts w:ascii="ADLaM Display" w:hAnsi="ADLaM Display" w:cs="ADLaM Display"/>
+                        <w:b/>
+                        <w:bCs/>
+                        <w:color w:val="FFFFFF" w:themeColor="background1"/>
+                      </w:rPr>
+                    </w:pPr>
+                    <w:r>
+                      <w:rPr>
+                        <w:rFonts w:ascii="ADLaM Display" w:hAnsi="ADLaM Display" w:cs="ADLaM Display"/>
+                        <w:b/>
+                        <w:bCs/>
+                        <w:color w:val="FFFFFF" w:themeColor="background1"/>
+                      </w:rPr>
+                      <w:t xml:space="preserve">POVOS ORIGINÁRIOS DO BRASIL</w:t>
+                    </w:r>
+                    <w:proofErr w:type="spellStart"/>
+                    <w:r>
+                      <w:rPr>
+                        <w:rFonts w:ascii="ADLaM Display" w:hAnsi="ADLaM Display" w:cs="ADLaM Display"/>
+                        <w:b/>
+                        <w:bCs/>
+                        <w:color w:val="FFFFFF" w:themeColor="background1"/>
+                      </w:rPr>
+                      <w:t/>
+                    </w:r>
+                    <w:proofErr w:type="spellEnd"/>
+                    <w:r>
+                      <w:rPr>
+                        <w:rFonts w:ascii="ADLaM Display" w:hAnsi="ADLaM Display" w:cs="ADLaM Display"/>
+                        <w:b/>
+                        <w:bCs/>
+                        <w:color w:val="FFFFFF" w:themeColor="background1"/>
+                      </w:rPr>
+                      <w:t/>
+                    </w:r>
+                  </w:p>
+                </w:txbxContent>
+              </v:textbox>
+            </v:shape>
+          </w:pict>
+        </mc:Fallback>
+      </mc:AlternateContent>
     </w:r>
     <w:r>
-      <w:t/>
+      <w:rPr>
+        <w:noProof/>
+      </w:rPr>
+      <mc:AlternateContent>
+        <mc:Choice Requires="wps">
+          <w:drawing>
+            <wp:anchor distT="0" distB="0" distL="114300" distR="114300" simplePos="0" relativeHeight="251675648" behindDoc="0" locked="0" layoutInCell="1" allowOverlap="1" wp14:anchorId="58C43094" wp14:editId="413F65F2">
+              <wp:simplePos x="0" y="0"/>
+              <wp:positionH relativeFrom="column">
+                <wp:posOffset>558331</wp:posOffset>
+              </wp:positionH>
+              <wp:positionV relativeFrom="paragraph">
+                <wp:posOffset>89259</wp:posOffset>
+              </wp:positionV>
+              <wp:extent cx="5664200" cy="302149"/>
+              <wp:effectExtent l="0" t="0" r="12700" b="22225"/>
+              <wp:wrapNone/>
+              <wp:docPr id="1130454173" name="Retângulo: Cantos Arredondados 4"/>
+              <wp:cNvGraphicFramePr/>
+              <a:graphic xmlns:a="http://schemas.openxmlformats.org/drawingml/2006/main">
+                <a:graphicData uri="http://schemas.microsoft.com/office/word/2010/wordprocessingShape">
+                  <wps:wsp>
+                    <wps:cNvSpPr/>
+                    <wps:spPr>
+                      <a:xfrm>
+                        <a:off x="0" y="0"/>
+                        <a:ext cx="5664200" cy="302149"/>
+                      </a:xfrm>
+                      <a:prstGeom prst="roundRect">
+                        <a:avLst/>
+                      </a:prstGeom>
+                      <a:solidFill>
+                        <a:schemeClr val="tx1"/>
+                      </a:solidFill>
+                    </wps:spPr>
+                    <wps:style>
+                      <a:lnRef idx="2">
+                        <a:schemeClr val="accent1">
+                          <a:shade val="15000"/>
+                        </a:schemeClr>
+                      </a:lnRef>
+                      <a:fillRef idx="1">
+                        <a:schemeClr val="accent1"/>
+                      </a:fillRef>
+                      <a:effectRef idx="0">
+                        <a:schemeClr val="accent1"/>
+                      </a:effectRef>
+                      <a:fontRef idx="minor">
+                        <a:schemeClr val="lt1"/>
+                      </a:fontRef>
+                    </wps:style>
+                    <wps:bodyPr rot="0" spcFirstLastPara="0" vertOverflow="overflow" horzOverflow="overflow" vert="horz" wrap="square" lIns="91440" tIns="45720" rIns="91440" bIns="45720" numCol="1" spcCol="0" rtlCol="0" fromWordArt="0" anchor="ctr" anchorCtr="0" forceAA="0" compatLnSpc="1">
+                      <a:prstTxWarp prst="textNoShape">
+                        <a:avLst/>
+                      </a:prstTxWarp>
+                      <a:noAutofit/>
+                    </wps:bodyPr>
+                  </wps:wsp>
+                </a:graphicData>
+              </a:graphic>
+              <wp14:sizeRelH relativeFrom="margin">
+                <wp14:pctWidth>0</wp14:pctWidth>
+              </wp14:sizeRelH>
+              <wp14:sizeRelV relativeFrom="margin">
+                <wp14:pctHeight>0</wp14:pctHeight>
+              </wp14:sizeRelV>
+            </wp:anchor>
+          </w:drawing>
+        </mc:Choice>
+        <mc:Fallback>
+          <w:pict>
+            <v:roundrect w14:anchorId="44D26A64" id="Retângulo: Cantos Arredondados 4" o:spid="_x0000_s1026" style="position:absolute;margin-left:43.95pt;margin-top:7.05pt;width:446pt;height:23.8pt;z-index:251675648;visibility:visible;mso-wrap-style:square;mso-width-percent:0;mso-height-percent:0;mso-wrap-distance-left:9pt;mso-wrap-distance-top:0;mso-wrap-distance-right:9pt;mso-wrap-distance-bottom:0;mso-position-horizontal:absolute;mso-position-horizontal-relative:text;mso-position-vertical:absolute;mso-position-vertical-relative:text;mso-width-percent:0;mso-height-percent:0;mso-width-relative:margin;mso-height-relative:margin;v-text-anchor:middle" arcsize="10923f" o:gfxdata="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" fillcolor="black [3213]" strokecolor="#030e13 [484]" strokeweight="1pt">
+              <v:stroke joinstyle="miter"/>
+            </v:roundrect>
+          </w:pict>
+        </mc:Fallback>
+      </mc:AlternateContent>
     </w:r>
+  </w:p>
+  <w:p>
+    <w:pPr>
+      <w:spacing w:after="0" w:line="276" w:lineRule="auto"/>
+      <w:ind w:left="284" w:right="141"/>
+    </w:pPr>
   </w:p>
 </w:hdr>
 </file>

</xml_diff>